<commit_message>
10-13 r doloo honog
</commit_message>
<xml_diff>
--- a/6 season(17)/Dadlaga/Үйлдвэрлэлийн дадлагын удирдамж.docx
+++ b/6 season(17)/Dadlaga/Үйлдвэрлэлийн дадлагын удирдамж.docx
@@ -745,16 +745,15 @@
           <w:szCs w:val="24"/>
           <w:lang w:val="mn-MN"/>
         </w:rPr>
-        <w:t>201</w:t>
-      </w:r>
-      <w:r>
-        <w:rPr>
-          <w:rFonts w:ascii="Times New Roman" w:hAnsi="Times New Roman"/>
-          <w:sz w:val="24"/>
-          <w:szCs w:val="24"/>
-          <w:lang w:val="mn-MN"/>
-        </w:rPr>
-        <w:t>5</w:t>
+        <w:t>20</w:t>
+      </w:r>
+      <w:r>
+        <w:rPr>
+          <w:rFonts w:ascii="Times New Roman" w:hAnsi="Times New Roman"/>
+          <w:sz w:val="24"/>
+          <w:szCs w:val="24"/>
+        </w:rPr>
+        <w:t>20</w:t>
       </w:r>
       <w:r>
         <w:rPr>
@@ -3609,8 +3608,6 @@
           <w:lang w:val="mn-MN"/>
         </w:rPr>
       </w:pPr>
-      <w:bookmarkStart w:id="0" w:name="_GoBack"/>
-      <w:bookmarkEnd w:id="0"/>
     </w:p>
     <w:p>
       <w:pPr>
@@ -8221,16 +8218,15 @@
           <w:szCs w:val="24"/>
           <w:lang w:val="mn-MN"/>
         </w:rPr>
-        <w:t>201</w:t>
-      </w:r>
-      <w:r>
-        <w:rPr>
-          <w:rFonts w:ascii="Times New Roman" w:hAnsi="Times New Roman"/>
-          <w:sz w:val="24"/>
-          <w:szCs w:val="24"/>
-          <w:lang w:val="mn-MN"/>
-        </w:rPr>
-        <w:t>5</w:t>
+        <w:t>20</w:t>
+      </w:r>
+      <w:r>
+        <w:rPr>
+          <w:rFonts w:ascii="Times New Roman" w:hAnsi="Times New Roman"/>
+          <w:sz w:val="24"/>
+          <w:szCs w:val="24"/>
+        </w:rPr>
+        <w:t>20</w:t>
       </w:r>
       <w:r>
         <w:rPr>
@@ -8414,17 +8410,7 @@
           <w:szCs w:val="24"/>
           <w:lang w:val="mn-MN"/>
         </w:rPr>
-        <w:t>...................................................</w:t>
-      </w:r>
-      <w:r>
-        <w:rPr>
-          <w:rFonts w:ascii="Times New Roman" w:hAnsi="Times New Roman"/>
-          <w:caps/>
-          <w:sz w:val="24"/>
-          <w:szCs w:val="24"/>
-          <w:lang w:val="mn-MN"/>
-        </w:rPr>
-        <w:t xml:space="preserve"> </w:t>
+        <w:t>Програм хангамж</w:t>
       </w:r>
       <w:r>
         <w:rPr>
@@ -8457,8 +8443,28 @@
           <w:szCs w:val="24"/>
           <w:lang w:val="mn-MN"/>
         </w:rPr>
-        <w:t xml:space="preserve">ОЮУТАН ......................................... –ЫН </w:t>
-      </w:r>
+        <w:t xml:space="preserve">ОЮУТАН </w:t>
+      </w:r>
+      <w:r>
+        <w:rPr>
+          <w:rFonts w:ascii="Times New Roman" w:hAnsi="Times New Roman"/>
+          <w:sz w:val="24"/>
+          <w:szCs w:val="24"/>
+          <w:lang w:val="mn-MN"/>
+        </w:rPr>
+        <w:t>О. ИХБАЯР</w:t>
+      </w:r>
+      <w:r>
+        <w:rPr>
+          <w:rFonts w:ascii="Times New Roman" w:hAnsi="Times New Roman"/>
+          <w:sz w:val="24"/>
+          <w:szCs w:val="24"/>
+          <w:lang w:val="mn-MN"/>
+        </w:rPr>
+        <w:t xml:space="preserve">ЫН </w:t>
+      </w:r>
+      <w:bookmarkStart w:id="0" w:name="_GoBack"/>
+      <w:bookmarkEnd w:id="0"/>
     </w:p>
     <w:p>
       <w:pPr>
@@ -8531,16 +8537,15 @@
           <w:szCs w:val="24"/>
           <w:lang w:val="mn-MN"/>
         </w:rPr>
-        <w:t>201</w:t>
-      </w:r>
-      <w:r>
-        <w:rPr>
-          <w:rFonts w:ascii="Times New Roman" w:hAnsi="Times New Roman"/>
-          <w:sz w:val="24"/>
-          <w:szCs w:val="24"/>
-          <w:lang w:val="mn-MN"/>
-        </w:rPr>
-        <w:t>9</w:t>
+        <w:t>20</w:t>
+      </w:r>
+      <w:r>
+        <w:rPr>
+          <w:rFonts w:ascii="Times New Roman" w:hAnsi="Times New Roman"/>
+          <w:sz w:val="24"/>
+          <w:szCs w:val="24"/>
+        </w:rPr>
+        <w:t>20</w:t>
       </w:r>
       <w:r>
         <w:rPr>
@@ -8624,16 +8629,15 @@
           <w:szCs w:val="24"/>
           <w:lang w:val="mn-MN"/>
         </w:rPr>
-        <w:t>..... нь манай байгууллагад 201</w:t>
-      </w:r>
-      <w:r>
-        <w:rPr>
-          <w:rFonts w:ascii="Times New Roman" w:hAnsi="Times New Roman"/>
-          <w:sz w:val="24"/>
-          <w:szCs w:val="24"/>
-          <w:lang w:val="mn-MN"/>
-        </w:rPr>
-        <w:t>9</w:t>
+        <w:t>..... нь манай байгууллагад 20</w:t>
+      </w:r>
+      <w:r>
+        <w:rPr>
+          <w:rFonts w:ascii="Times New Roman" w:hAnsi="Times New Roman"/>
+          <w:sz w:val="24"/>
+          <w:szCs w:val="24"/>
+        </w:rPr>
+        <w:t>20</w:t>
       </w:r>
       <w:r>
         <w:rPr>
@@ -12652,6 +12656,21 @@
 </file>
 
 <file path=customXml/item1.xml><?xml version="1.0" encoding="utf-8"?>
+<?mso-contentType ?>
+<FormTemplates xmlns="http://schemas.microsoft.com/sharepoint/v3/contenttype/forms">
+  <Display>DocumentLibraryForm</Display>
+  <Edit>DocumentLibraryForm</Edit>
+  <New>DocumentLibraryForm</New>
+</FormTemplates>
+</file>
+
+<file path=customXml/item2.xml><?xml version="1.0" encoding="utf-8"?>
+<p:properties xmlns:p="http://schemas.microsoft.com/office/2006/metadata/properties" xmlns:xsi="http://www.w3.org/2001/XMLSchema-instance" xmlns:pc="http://schemas.microsoft.com/office/infopath/2007/PartnerControls">
+  <documentManagement/>
+</p:properties>
+</file>
+
+<file path=customXml/item3.xml><?xml version="1.0" encoding="utf-8"?>
 <ct:contentTypeSchema xmlns:ct="http://schemas.microsoft.com/office/2006/metadata/contentType" xmlns:ma="http://schemas.microsoft.com/office/2006/metadata/properties/metaAttributes" ct:_="" ma:_="" ma:contentTypeName="Document" ma:contentTypeID="0x0101002E150B94BCBB0341B1EBBC066FC8A210" ma:contentTypeVersion="0" ma:contentTypeDescription="Create a new document." ma:contentTypeScope="" ma:versionID="06376f620630fb5869192e86f8ac9575">
   <xsd:schema xmlns:xsd="http://www.w3.org/2001/XMLSchema" xmlns:xs="http://www.w3.org/2001/XMLSchema" xmlns:p="http://schemas.microsoft.com/office/2006/metadata/properties" targetNamespace="http://schemas.microsoft.com/office/2006/metadata/properties" ma:root="true" ma:fieldsID="d413257cd9829394d17656a545d5fa4e">
     <xsd:element name="properties">
@@ -12765,26 +12784,28 @@
 </ct:contentTypeSchema>
 </file>
 
-<file path=customXml/item2.xml><?xml version="1.0" encoding="utf-8"?>
-<p:properties xmlns:p="http://schemas.microsoft.com/office/2006/metadata/properties" xmlns:xsi="http://www.w3.org/2001/XMLSchema-instance" xmlns:pc="http://schemas.microsoft.com/office/infopath/2007/PartnerControls">
-  <documentManagement/>
-</p:properties>
-</file>
-
-<file path=customXml/item3.xml><?xml version="1.0" encoding="utf-8"?>
-<?mso-contentType ?>
-<FormTemplates xmlns="http://schemas.microsoft.com/sharepoint/v3/contenttype/forms">
-  <Display>DocumentLibraryForm</Display>
-  <Edit>DocumentLibraryForm</Edit>
-  <New>DocumentLibraryForm</New>
-</FormTemplates>
-</file>
-
 <file path=customXml/item4.xml><?xml version="1.0" encoding="utf-8"?>
 <b:Sources xmlns:b="http://schemas.openxmlformats.org/officeDocument/2006/bibliography" xmlns="http://schemas.openxmlformats.org/officeDocument/2006/bibliography" SelectedStyle="\APA.XSL" StyleName="APA"/>
 </file>
 
 <file path=customXml/itemProps1.xml><?xml version="1.0" encoding="utf-8"?>
+<ds:datastoreItem xmlns:ds="http://schemas.openxmlformats.org/officeDocument/2006/customXml" ds:itemID="{7C31F129-30D3-4365-918F-5250427C3098}">
+  <ds:schemaRefs>
+    <ds:schemaRef ds:uri="http://schemas.microsoft.com/sharepoint/v3/contenttype/forms"/>
+  </ds:schemaRefs>
+</ds:datastoreItem>
+</file>
+
+<file path=customXml/itemProps2.xml><?xml version="1.0" encoding="utf-8"?>
+<ds:datastoreItem xmlns:ds="http://schemas.openxmlformats.org/officeDocument/2006/customXml" ds:itemID="{E6411475-3CB7-4565-AA45-E3FAA1523ACE}">
+  <ds:schemaRefs>
+    <ds:schemaRef ds:uri="http://schemas.microsoft.com/office/2006/metadata/properties"/>
+    <ds:schemaRef ds:uri="http://schemas.microsoft.com/office/infopath/2007/PartnerControls"/>
+  </ds:schemaRefs>
+</ds:datastoreItem>
+</file>
+
+<file path=customXml/itemProps3.xml><?xml version="1.0" encoding="utf-8"?>
 <ds:datastoreItem xmlns:ds="http://schemas.openxmlformats.org/officeDocument/2006/customXml" ds:itemID="{BC180163-11AF-4ED5-ADF5-BDE17435BC68}">
   <ds:schemaRefs>
     <ds:schemaRef ds:uri="http://schemas.microsoft.com/office/2006/metadata/contentType"/>
@@ -12800,25 +12821,8 @@
 </ds:datastoreItem>
 </file>
 
-<file path=customXml/itemProps2.xml><?xml version="1.0" encoding="utf-8"?>
-<ds:datastoreItem xmlns:ds="http://schemas.openxmlformats.org/officeDocument/2006/customXml" ds:itemID="{E6411475-3CB7-4565-AA45-E3FAA1523ACE}">
-  <ds:schemaRefs>
-    <ds:schemaRef ds:uri="http://schemas.microsoft.com/office/2006/metadata/properties"/>
-    <ds:schemaRef ds:uri="http://schemas.microsoft.com/office/infopath/2007/PartnerControls"/>
-  </ds:schemaRefs>
-</ds:datastoreItem>
-</file>
-
-<file path=customXml/itemProps3.xml><?xml version="1.0" encoding="utf-8"?>
-<ds:datastoreItem xmlns:ds="http://schemas.openxmlformats.org/officeDocument/2006/customXml" ds:itemID="{7C31F129-30D3-4365-918F-5250427C3098}">
-  <ds:schemaRefs>
-    <ds:schemaRef ds:uri="http://schemas.microsoft.com/sharepoint/v3/contenttype/forms"/>
-  </ds:schemaRefs>
-</ds:datastoreItem>
-</file>
-
 <file path=customXml/itemProps4.xml><?xml version="1.0" encoding="utf-8"?>
-<ds:datastoreItem xmlns:ds="http://schemas.openxmlformats.org/officeDocument/2006/customXml" ds:itemID="{694CC1D3-64E8-4902-97F5-870D0F412FBC}">
+<ds:datastoreItem xmlns:ds="http://schemas.openxmlformats.org/officeDocument/2006/customXml" ds:itemID="{D3611CDB-7C2E-4DC3-942D-C4138A5752E0}">
   <ds:schemaRefs>
     <ds:schemaRef ds:uri="http://schemas.openxmlformats.org/officeDocument/2006/bibliography"/>
   </ds:schemaRefs>

</xml_diff>